<commit_message>
Task-059: Formal testing on Courses
</commit_message>
<xml_diff>
--- a/reports/Student#5/05 - Requirements - Student #5.docx
+++ b/reports/Student#5/05 - Requirements - Student #5.docx
@@ -4490,7 +4490,13 @@
             <w:rPr>
               <w:lang w:val="en-US"/>
             </w:rPr>
-            <w:t xml:space="preserve">    </w:t>
+            <w:t xml:space="preserve">   </w:t>
+          </w:r>
+          <w:r>
+            <w:rPr>
+              <w:lang w:val="en-US"/>
+            </w:rPr>
+            <w:t>X</w:t>
           </w:r>
         </w:sdtContent>
       </w:sdt>
@@ -4825,7 +4831,13 @@
         </w:sdtPr>
         <w:sdtContent>
           <w:r>
-            <w:t xml:space="preserve">    </w:t>
+            <w:t xml:space="preserve">   </w:t>
+          </w:r>
+          <w:r>
+            <w:t>X</w:t>
+          </w:r>
+          <w:r>
+            <w:t xml:space="preserve"> </w:t>
           </w:r>
         </w:sdtContent>
       </w:sdt>
@@ -4895,7 +4907,13 @@
         </w:sdtPr>
         <w:sdtContent>
           <w:r>
-            <w:t xml:space="preserve">    </w:t>
+            <w:t xml:space="preserve">   </w:t>
+          </w:r>
+          <w:r>
+            <w:t>X</w:t>
+          </w:r>
+          <w:r>
+            <w:t xml:space="preserve"> </w:t>
           </w:r>
         </w:sdtContent>
       </w:sdt>
@@ -5239,7 +5257,13 @@
         </w:sdtPr>
         <w:sdtContent>
           <w:r>
-            <w:t xml:space="preserve">    </w:t>
+            <w:t xml:space="preserve">  </w:t>
+          </w:r>
+          <w:r>
+            <w:t>X</w:t>
+          </w:r>
+          <w:r>
+            <w:t xml:space="preserve">  </w:t>
           </w:r>
         </w:sdtContent>
       </w:sdt>
@@ -9287,9 +9311,11 @@
     <w:rsid w:val="00C456B8"/>
     <w:rsid w:val="00C63AB0"/>
     <w:rsid w:val="00CB72EA"/>
+    <w:rsid w:val="00D9086A"/>
     <w:rsid w:val="00DD75B9"/>
     <w:rsid w:val="00E04EE1"/>
     <w:rsid w:val="00E25325"/>
+    <w:rsid w:val="00E446B7"/>
     <w:rsid w:val="00E5696F"/>
     <w:rsid w:val="00E81C1E"/>
     <w:rsid w:val="00E81C8C"/>

</xml_diff>